<commit_message>
Rough collision, tileset and interaction mechanic
Imported generic tileset from itch.io.
Implemented collision against tileset texture (hills) and interactable object.
Implemented interaction mechanic and dialouge box when interacting with certain object.
</commit_message>
<xml_diff>
--- a/Cloud Shaper narrative.docx
+++ b/Cloud Shaper narrative.docx
@@ -129,13 +129,8 @@
     </w:p>
     <w:p>
       <w:r>
-        <w:t>Cirrus</w:t>
-      </w:r>
-      <w:proofErr w:type="gramStart"/>
-      <w:r>
-        <w:t>: ?</w:t>
-      </w:r>
-      <w:proofErr w:type="gramEnd"/>
+        <w:t>Cirrus: ?</w:t>
+      </w:r>
     </w:p>
     <w:p>
       <w:r>
@@ -251,26 +246,10 @@
         <w:t xml:space="preserve">Piano: </w:t>
       </w:r>
       <w:r>
-        <w:t xml:space="preserve">a </w:t>
-      </w:r>
-      <w:proofErr w:type="gramStart"/>
-      <w:r>
-        <w:t>second-wing</w:t>
-      </w:r>
-      <w:proofErr w:type="gramEnd"/>
-      <w:r>
-        <w:t xml:space="preserve"> upright piano. </w:t>
-      </w:r>
-      <w:r>
-        <w:t xml:space="preserve">It’s a bit dusty and a </w:t>
-      </w:r>
-      <w:proofErr w:type="gramStart"/>
-      <w:r>
-        <w:t>white feather peeks</w:t>
-      </w:r>
-      <w:proofErr w:type="gramEnd"/>
-      <w:r>
-        <w:t xml:space="preserve"> below the lid.</w:t>
+        <w:t xml:space="preserve">a second-wing upright piano. </w:t>
+      </w:r>
+      <w:r>
+        <w:t>It’s a bit dusty and a white feather peeks below the lid.</w:t>
       </w:r>
     </w:p>
     <w:p>
@@ -309,13 +288,8 @@
       <w:r>
         <w:t xml:space="preserve">‘Variations on a Tune’ by </w:t>
       </w:r>
-      <w:proofErr w:type="spellStart"/>
-      <w:r>
-        <w:t>Rachmanifluff</w:t>
-      </w:r>
-      <w:proofErr w:type="spellEnd"/>
-      <w:r>
-        <w:t>.</w:t>
+      <w:r>
+        <w:t>Rachmanifluff.</w:t>
       </w:r>
     </w:p>
     <w:p>
@@ -453,15 +427,7 @@
         <w:t>While</w:t>
       </w:r>
       <w:r>
-        <w:t xml:space="preserve"> we work with </w:t>
-      </w:r>
-      <w:proofErr w:type="spellStart"/>
-      <w:r>
-        <w:t>Eaglestown</w:t>
-      </w:r>
-      <w:proofErr w:type="spellEnd"/>
-      <w:r>
-        <w:t xml:space="preserve"> to </w:t>
+        <w:t xml:space="preserve"> we work with Eaglestown to </w:t>
       </w:r>
       <w:r>
         <w:t xml:space="preserve">manufacture the finest quality goods, it is you all who are the clever minds behind our creations. </w:t>
@@ -510,14 +476,12 @@
       <w:r>
         <w:t xml:space="preserve">by our </w:t>
       </w:r>
-      <w:proofErr w:type="spellStart"/>
       <w:r>
         <w:rPr>
           <w:color w:val="4EA72E" w:themeColor="accent6"/>
         </w:rPr>
         <w:t>Songmasters</w:t>
       </w:r>
-      <w:proofErr w:type="spellEnd"/>
       <w:r>
         <w:t>…</w:t>
       </w:r>
@@ -597,15 +561,7 @@
         <w:t>Sorry to disturb your pointless festival. I’m on command</w:t>
       </w:r>
       <w:r>
-        <w:t xml:space="preserve"> from the Chief of </w:t>
-      </w:r>
-      <w:proofErr w:type="spellStart"/>
-      <w:r>
-        <w:t>Eaglestown</w:t>
-      </w:r>
-      <w:proofErr w:type="spellEnd"/>
-      <w:r>
-        <w:t xml:space="preserve"> to, quite unfortunately, terminate the </w:t>
+        <w:t xml:space="preserve"> from the Chief of Eaglestown to, quite unfortunately, terminate the </w:t>
       </w:r>
       <w:r>
         <w:t>workings of the Aero District.</w:t>
@@ -667,26 +623,10 @@
     <w:p/>
     <w:p>
       <w:r>
-        <w:t xml:space="preserve">Eagle: </w:t>
-      </w:r>
-      <w:proofErr w:type="gramStart"/>
-      <w:r>
-        <w:t>Chief’s</w:t>
-      </w:r>
-      <w:proofErr w:type="gramEnd"/>
-      <w:r>
-        <w:t xml:space="preserve"> just sent a load of us to hold the District captive. Until you </w:t>
-      </w:r>
-      <w:r>
-        <w:t xml:space="preserve">give in and join us in </w:t>
-      </w:r>
-      <w:proofErr w:type="spellStart"/>
-      <w:r>
-        <w:t>Eaglestown</w:t>
-      </w:r>
-      <w:proofErr w:type="spellEnd"/>
-      <w:r>
-        <w:t xml:space="preserve"> where we make more than silly paintings and sculptures, </w:t>
+        <w:t xml:space="preserve">Eagle: Chief’s just sent a load of us to hold the District captive. Until you </w:t>
+      </w:r>
+      <w:r>
+        <w:t xml:space="preserve">give in and join us in Eaglestown where we make more than silly paintings and sculptures, </w:t>
       </w:r>
       <w:r>
         <w:t>your city will collapse.</w:t>
@@ -724,6 +664,23 @@
     </w:p>
     <w:p/>
     <w:p/>
+    <w:p>
+      <w:r>
+        <w:t>(After fight)</w:t>
+      </w:r>
+    </w:p>
+    <w:p/>
+    <w:p>
+      <w:r>
+        <w:t>(insert dialog)</w:t>
+      </w:r>
+    </w:p>
+    <w:p/>
+    <w:p>
+      <w:r>
+        <w:t xml:space="preserve">Game end, world peace lmao </w:t>
+      </w:r>
+    </w:p>
     <w:p/>
     <w:p/>
     <w:p/>
@@ -804,27 +761,13 @@
         <w:rPr>
           <w:strike/>
         </w:rPr>
-        <w:t xml:space="preserve">Nimbi: </w:t>
-      </w:r>
-      <w:proofErr w:type="gramStart"/>
-      <w:r>
-        <w:rPr>
-          <w:strike/>
-        </w:rPr>
-        <w:t>….</w:t>
-      </w:r>
-      <w:r>
-        <w:rPr>
-          <w:strike/>
-        </w:rPr>
-        <w:t>Waffles</w:t>
-      </w:r>
-      <w:proofErr w:type="gramEnd"/>
-      <w:r>
-        <w:rPr>
-          <w:strike/>
-        </w:rPr>
-        <w:t>!</w:t>
+        <w:t>Nimbi: ….</w:t>
+      </w:r>
+      <w:r>
+        <w:rPr>
+          <w:strike/>
+        </w:rPr>
+        <w:t>Waffles!</w:t>
       </w:r>
       <w:r>
         <w:rPr>
@@ -943,6 +886,7 @@
     </w:p>
     <w:p>
       <w:r>
+        <w:lastRenderedPageBreak/>
         <w:tab/>
       </w:r>
     </w:p>

</xml_diff>